<commit_message>
doc: more general documentation
</commit_message>
<xml_diff>
--- a/SCOTT-TecnaliaWSN-Installation and usage.docx
+++ b/SCOTT-TecnaliaWSN-Installation and usage.docx
@@ -1085,7 +1085,15 @@
       </w:pPr>
       <w:r>
         <w:rPr/>
-        <w:t>scott-serial: `node index 1001` would emulate a harvester ID 1001 saying that this harvester is alive.</w:t>
+        <w:t xml:space="preserve">scott-serial: </w:t>
+      </w:r>
+      <w:r>
+        <w:rPr/>
+        <w:t xml:space="preserve">change serial address in `serial.js` (see README). Start </w:t>
+      </w:r>
+      <w:r>
+        <w:rPr/>
+        <w:t>`node index 1001` would emulate a harvester ID 1001 saying that this harvester is alive.</w:t>
       </w:r>
     </w:p>
     <w:p>
@@ -2641,6 +2649,321 @@
       <w:rFonts w:cs="OpenSymbol"/>
     </w:rPr>
   </w:style>
+  <w:style w:type="character" w:styleId="ListLabel64">
+    <w:name w:val="ListLabel 64"/>
+    <w:qFormat/>
+    <w:rPr>
+      <w:rFonts w:cs="OpenSymbol"/>
+    </w:rPr>
+  </w:style>
+  <w:style w:type="character" w:styleId="ListLabel65">
+    <w:name w:val="ListLabel 65"/>
+    <w:qFormat/>
+    <w:rPr>
+      <w:rFonts w:cs="OpenSymbol"/>
+    </w:rPr>
+  </w:style>
+  <w:style w:type="character" w:styleId="ListLabel66">
+    <w:name w:val="ListLabel 66"/>
+    <w:qFormat/>
+    <w:rPr>
+      <w:rFonts w:cs="OpenSymbol"/>
+    </w:rPr>
+  </w:style>
+  <w:style w:type="character" w:styleId="ListLabel67">
+    <w:name w:val="ListLabel 67"/>
+    <w:qFormat/>
+    <w:rPr>
+      <w:rFonts w:cs="OpenSymbol"/>
+    </w:rPr>
+  </w:style>
+  <w:style w:type="character" w:styleId="ListLabel68">
+    <w:name w:val="ListLabel 68"/>
+    <w:qFormat/>
+    <w:rPr>
+      <w:rFonts w:cs="OpenSymbol"/>
+    </w:rPr>
+  </w:style>
+  <w:style w:type="character" w:styleId="ListLabel69">
+    <w:name w:val="ListLabel 69"/>
+    <w:qFormat/>
+    <w:rPr>
+      <w:rFonts w:cs="OpenSymbol"/>
+    </w:rPr>
+  </w:style>
+  <w:style w:type="character" w:styleId="ListLabel70">
+    <w:name w:val="ListLabel 70"/>
+    <w:qFormat/>
+    <w:rPr>
+      <w:rFonts w:cs="OpenSymbol"/>
+    </w:rPr>
+  </w:style>
+  <w:style w:type="character" w:styleId="ListLabel71">
+    <w:name w:val="ListLabel 71"/>
+    <w:qFormat/>
+    <w:rPr>
+      <w:rFonts w:cs="OpenSymbol"/>
+    </w:rPr>
+  </w:style>
+  <w:style w:type="character" w:styleId="ListLabel72">
+    <w:name w:val="ListLabel 72"/>
+    <w:qFormat/>
+    <w:rPr>
+      <w:rFonts w:cs="OpenSymbol"/>
+    </w:rPr>
+  </w:style>
+  <w:style w:type="character" w:styleId="ListLabel73">
+    <w:name w:val="ListLabel 73"/>
+    <w:qFormat/>
+    <w:rPr>
+      <w:rFonts w:cs="OpenSymbol"/>
+    </w:rPr>
+  </w:style>
+  <w:style w:type="character" w:styleId="ListLabel74">
+    <w:name w:val="ListLabel 74"/>
+    <w:qFormat/>
+    <w:rPr>
+      <w:rFonts w:cs="OpenSymbol"/>
+    </w:rPr>
+  </w:style>
+  <w:style w:type="character" w:styleId="ListLabel75">
+    <w:name w:val="ListLabel 75"/>
+    <w:qFormat/>
+    <w:rPr>
+      <w:rFonts w:cs="OpenSymbol"/>
+    </w:rPr>
+  </w:style>
+  <w:style w:type="character" w:styleId="ListLabel76">
+    <w:name w:val="ListLabel 76"/>
+    <w:qFormat/>
+    <w:rPr>
+      <w:rFonts w:cs="OpenSymbol"/>
+    </w:rPr>
+  </w:style>
+  <w:style w:type="character" w:styleId="ListLabel77">
+    <w:name w:val="ListLabel 77"/>
+    <w:qFormat/>
+    <w:rPr>
+      <w:rFonts w:cs="OpenSymbol"/>
+    </w:rPr>
+  </w:style>
+  <w:style w:type="character" w:styleId="ListLabel78">
+    <w:name w:val="ListLabel 78"/>
+    <w:qFormat/>
+    <w:rPr>
+      <w:rFonts w:cs="OpenSymbol"/>
+    </w:rPr>
+  </w:style>
+  <w:style w:type="character" w:styleId="ListLabel79">
+    <w:name w:val="ListLabel 79"/>
+    <w:qFormat/>
+    <w:rPr>
+      <w:rFonts w:cs="OpenSymbol"/>
+    </w:rPr>
+  </w:style>
+  <w:style w:type="character" w:styleId="ListLabel80">
+    <w:name w:val="ListLabel 80"/>
+    <w:qFormat/>
+    <w:rPr>
+      <w:rFonts w:cs="OpenSymbol"/>
+    </w:rPr>
+  </w:style>
+  <w:style w:type="character" w:styleId="ListLabel81">
+    <w:name w:val="ListLabel 81"/>
+    <w:qFormat/>
+    <w:rPr>
+      <w:rFonts w:cs="OpenSymbol"/>
+    </w:rPr>
+  </w:style>
+  <w:style w:type="character" w:styleId="ListLabel82">
+    <w:name w:val="ListLabel 82"/>
+    <w:qFormat/>
+    <w:rPr>
+      <w:rFonts w:cs="OpenSymbol"/>
+    </w:rPr>
+  </w:style>
+  <w:style w:type="character" w:styleId="ListLabel83">
+    <w:name w:val="ListLabel 83"/>
+    <w:qFormat/>
+    <w:rPr>
+      <w:rFonts w:cs="OpenSymbol"/>
+    </w:rPr>
+  </w:style>
+  <w:style w:type="character" w:styleId="ListLabel84">
+    <w:name w:val="ListLabel 84"/>
+    <w:qFormat/>
+    <w:rPr>
+      <w:rFonts w:cs="OpenSymbol"/>
+    </w:rPr>
+  </w:style>
+  <w:style w:type="character" w:styleId="ListLabel85">
+    <w:name w:val="ListLabel 85"/>
+    <w:qFormat/>
+    <w:rPr>
+      <w:rFonts w:cs="OpenSymbol"/>
+    </w:rPr>
+  </w:style>
+  <w:style w:type="character" w:styleId="ListLabel86">
+    <w:name w:val="ListLabel 86"/>
+    <w:qFormat/>
+    <w:rPr>
+      <w:rFonts w:cs="OpenSymbol"/>
+    </w:rPr>
+  </w:style>
+  <w:style w:type="character" w:styleId="ListLabel87">
+    <w:name w:val="ListLabel 87"/>
+    <w:qFormat/>
+    <w:rPr>
+      <w:rFonts w:cs="OpenSymbol"/>
+    </w:rPr>
+  </w:style>
+  <w:style w:type="character" w:styleId="ListLabel88">
+    <w:name w:val="ListLabel 88"/>
+    <w:qFormat/>
+    <w:rPr>
+      <w:rFonts w:cs="OpenSymbol"/>
+    </w:rPr>
+  </w:style>
+  <w:style w:type="character" w:styleId="ListLabel89">
+    <w:name w:val="ListLabel 89"/>
+    <w:qFormat/>
+    <w:rPr>
+      <w:rFonts w:cs="OpenSymbol"/>
+    </w:rPr>
+  </w:style>
+  <w:style w:type="character" w:styleId="ListLabel90">
+    <w:name w:val="ListLabel 90"/>
+    <w:qFormat/>
+    <w:rPr>
+      <w:rFonts w:cs="OpenSymbol"/>
+    </w:rPr>
+  </w:style>
+  <w:style w:type="character" w:styleId="ListLabel91">
+    <w:name w:val="ListLabel 91"/>
+    <w:qFormat/>
+    <w:rPr>
+      <w:rFonts w:cs="OpenSymbol"/>
+    </w:rPr>
+  </w:style>
+  <w:style w:type="character" w:styleId="ListLabel92">
+    <w:name w:val="ListLabel 92"/>
+    <w:qFormat/>
+    <w:rPr>
+      <w:rFonts w:cs="OpenSymbol"/>
+    </w:rPr>
+  </w:style>
+  <w:style w:type="character" w:styleId="ListLabel93">
+    <w:name w:val="ListLabel 93"/>
+    <w:qFormat/>
+    <w:rPr>
+      <w:rFonts w:cs="OpenSymbol"/>
+    </w:rPr>
+  </w:style>
+  <w:style w:type="character" w:styleId="ListLabel94">
+    <w:name w:val="ListLabel 94"/>
+    <w:qFormat/>
+    <w:rPr>
+      <w:rFonts w:cs="OpenSymbol"/>
+    </w:rPr>
+  </w:style>
+  <w:style w:type="character" w:styleId="ListLabel95">
+    <w:name w:val="ListLabel 95"/>
+    <w:qFormat/>
+    <w:rPr>
+      <w:rFonts w:cs="OpenSymbol"/>
+    </w:rPr>
+  </w:style>
+  <w:style w:type="character" w:styleId="ListLabel96">
+    <w:name w:val="ListLabel 96"/>
+    <w:qFormat/>
+    <w:rPr>
+      <w:rFonts w:cs="OpenSymbol"/>
+    </w:rPr>
+  </w:style>
+  <w:style w:type="character" w:styleId="ListLabel97">
+    <w:name w:val="ListLabel 97"/>
+    <w:qFormat/>
+    <w:rPr>
+      <w:rFonts w:cs="OpenSymbol"/>
+    </w:rPr>
+  </w:style>
+  <w:style w:type="character" w:styleId="ListLabel98">
+    <w:name w:val="ListLabel 98"/>
+    <w:qFormat/>
+    <w:rPr>
+      <w:rFonts w:cs="OpenSymbol"/>
+    </w:rPr>
+  </w:style>
+  <w:style w:type="character" w:styleId="ListLabel99">
+    <w:name w:val="ListLabel 99"/>
+    <w:qFormat/>
+    <w:rPr>
+      <w:rFonts w:cs="OpenSymbol"/>
+    </w:rPr>
+  </w:style>
+  <w:style w:type="character" w:styleId="ListLabel100">
+    <w:name w:val="ListLabel 100"/>
+    <w:qFormat/>
+    <w:rPr>
+      <w:rFonts w:cs="OpenSymbol"/>
+    </w:rPr>
+  </w:style>
+  <w:style w:type="character" w:styleId="ListLabel101">
+    <w:name w:val="ListLabel 101"/>
+    <w:qFormat/>
+    <w:rPr>
+      <w:rFonts w:cs="OpenSymbol"/>
+    </w:rPr>
+  </w:style>
+  <w:style w:type="character" w:styleId="ListLabel102">
+    <w:name w:val="ListLabel 102"/>
+    <w:qFormat/>
+    <w:rPr>
+      <w:rFonts w:cs="OpenSymbol"/>
+    </w:rPr>
+  </w:style>
+  <w:style w:type="character" w:styleId="ListLabel103">
+    <w:name w:val="ListLabel 103"/>
+    <w:qFormat/>
+    <w:rPr>
+      <w:rFonts w:cs="OpenSymbol"/>
+    </w:rPr>
+  </w:style>
+  <w:style w:type="character" w:styleId="ListLabel104">
+    <w:name w:val="ListLabel 104"/>
+    <w:qFormat/>
+    <w:rPr>
+      <w:rFonts w:cs="OpenSymbol"/>
+    </w:rPr>
+  </w:style>
+  <w:style w:type="character" w:styleId="ListLabel105">
+    <w:name w:val="ListLabel 105"/>
+    <w:qFormat/>
+    <w:rPr>
+      <w:rFonts w:cs="OpenSymbol"/>
+    </w:rPr>
+  </w:style>
+  <w:style w:type="character" w:styleId="ListLabel106">
+    <w:name w:val="ListLabel 106"/>
+    <w:qFormat/>
+    <w:rPr>
+      <w:rFonts w:cs="OpenSymbol"/>
+    </w:rPr>
+  </w:style>
+  <w:style w:type="character" w:styleId="ListLabel107">
+    <w:name w:val="ListLabel 107"/>
+    <w:qFormat/>
+    <w:rPr>
+      <w:rFonts w:cs="OpenSymbol"/>
+    </w:rPr>
+  </w:style>
+  <w:style w:type="character" w:styleId="ListLabel108">
+    <w:name w:val="ListLabel 108"/>
+    <w:qFormat/>
+    <w:rPr>
+      <w:rFonts w:cs="OpenSymbol"/>
+    </w:rPr>
+  </w:style>
   <w:style w:type="paragraph" w:styleId="Heading">
     <w:name w:val="Heading"/>
     <w:basedOn w:val="Normal"/>

</xml_diff>